<commit_message>
Kleinere Korrekturen an Dokumentation und Präsentation
</commit_message>
<xml_diff>
--- a/Abgabe/PortfolioZusammenstellungSMI_blaser_gruetter.docx
+++ b/Abgabe/PortfolioZusammenstellungSMI_blaser_gruetter.docx
@@ -1,6 +1,6 @@
 
 <file path=word/document.xml><?xml version="1.0" encoding="utf-8"?>
-<w:document xmlns:wpc="http://schemas.microsoft.com/office/word/2010/wordprocessingCanvas" xmlns:cx="http://schemas.microsoft.com/office/drawing/2014/chartex" xmlns:cx1="http://schemas.microsoft.com/office/drawing/2015/9/8/chartex" xmlns:cx2="http://schemas.microsoft.com/office/drawing/2015/10/21/chartex" xmlns:cx3="http://schemas.microsoft.com/office/drawing/2016/5/9/chartex" xmlns:cx4="http://schemas.microsoft.com/office/drawing/2016/5/10/chartex" xmlns:cx5="http://schemas.microsoft.com/office/drawing/2016/5/11/chartex" xmlns:cx6="http://schemas.microsoft.com/office/drawing/2016/5/12/chartex" xmlns:cx7="http://schemas.microsoft.com/office/drawing/2016/5/13/chartex" xmlns:cx8="http://schemas.microsoft.com/office/drawing/2016/5/14/chartex" xmlns:mc="http://schemas.openxmlformats.org/markup-compatibility/2006" xmlns:aink="http://schemas.microsoft.com/office/drawing/2016/ink" xmlns:am3d="http://schemas.microsoft.com/office/drawing/2017/model3d" xmlns:o="urn:schemas-microsoft-com:office:office" xmlns:r="http://schemas.openxmlformats.org/officeDocument/2006/relationships" xmlns:m="http://schemas.openxmlformats.org/officeDocument/2006/math" xmlns:v="urn:schemas-microsoft-com:vml" xmlns:wp14="http://schemas.microsoft.com/office/word/2010/wordprocessingDrawing" xmlns:wp="http://schemas.openxmlformats.org/drawingml/2006/wordprocessingDrawing" xmlns:w10="urn:schemas-microsoft-com:office:word" xmlns:w="http://schemas.openxmlformats.org/wordprocessingml/2006/main" xmlns:w14="http://schemas.microsoft.com/office/word/2010/wordml" xmlns:w15="http://schemas.microsoft.com/office/word/2012/wordml" xmlns:w16cid="http://schemas.microsoft.com/office/word/2016/wordml/cid" xmlns:w16se="http://schemas.microsoft.com/office/word/2015/wordml/symex" xmlns:wpg="http://schemas.microsoft.com/office/word/2010/wordprocessingGroup" xmlns:wpi="http://schemas.microsoft.com/office/word/2010/wordprocessingInk" xmlns:wne="http://schemas.microsoft.com/office/word/2006/wordml" xmlns:wps="http://schemas.microsoft.com/office/word/2010/wordprocessingShape" mc:Ignorable="w14 w15 w16se w16cid wp14">
+<w:document xmlns:wpc="http://schemas.microsoft.com/office/word/2010/wordprocessingCanvas" xmlns:cx="http://schemas.microsoft.com/office/drawing/2014/chartex" xmlns:cx1="http://schemas.microsoft.com/office/drawing/2015/9/8/chartex" xmlns:cx2="http://schemas.microsoft.com/office/drawing/2015/10/21/chartex" xmlns:cx3="http://schemas.microsoft.com/office/drawing/2016/5/9/chartex" xmlns:cx4="http://schemas.microsoft.com/office/drawing/2016/5/10/chartex" xmlns:cx5="http://schemas.microsoft.com/office/drawing/2016/5/11/chartex" xmlns:cx6="http://schemas.microsoft.com/office/drawing/2016/5/12/chartex" xmlns:cx7="http://schemas.microsoft.com/office/drawing/2016/5/13/chartex" xmlns:cx8="http://schemas.microsoft.com/office/drawing/2016/5/14/chartex" xmlns:mc="http://schemas.openxmlformats.org/markup-compatibility/2006" xmlns:aink="http://schemas.microsoft.com/office/drawing/2016/ink" xmlns:am3d="http://schemas.microsoft.com/office/drawing/2017/model3d" xmlns:o="urn:schemas-microsoft-com:office:office" xmlns:r="http://schemas.openxmlformats.org/officeDocument/2006/relationships" xmlns:m="http://schemas.openxmlformats.org/officeDocument/2006/math" xmlns:v="urn:schemas-microsoft-com:vml" xmlns:wp14="http://schemas.microsoft.com/office/word/2010/wordprocessingDrawing" xmlns:wp="http://schemas.openxmlformats.org/drawingml/2006/wordprocessingDrawing" xmlns:w10="urn:schemas-microsoft-com:office:word" xmlns:w="http://schemas.openxmlformats.org/wordprocessingml/2006/main" xmlns:w14="http://schemas.microsoft.com/office/word/2010/wordml" xmlns:w15="http://schemas.microsoft.com/office/word/2012/wordml" xmlns:w16cex="http://schemas.microsoft.com/office/word/2018/wordml/cex" xmlns:w16cid="http://schemas.microsoft.com/office/word/2016/wordml/cid" xmlns:w16="http://schemas.microsoft.com/office/word/2018/wordml" xmlns:w16se="http://schemas.microsoft.com/office/word/2015/wordml/symex" xmlns:wpg="http://schemas.microsoft.com/office/word/2010/wordprocessingGroup" xmlns:wpi="http://schemas.microsoft.com/office/word/2010/wordprocessingInk" xmlns:wne="http://schemas.microsoft.com/office/word/2006/wordml" xmlns:wps="http://schemas.microsoft.com/office/word/2010/wordprocessingShape" mc:Ignorable="w14 w15 w16se w16cid w16 w16cex wp14">
   <w:body>
     <w:p>
       <w:pPr>
@@ -3341,19 +3341,13 @@
         <w:t xml:space="preserve"> SMI ausgearbeitet</w:t>
       </w:r>
       <w:r>
-        <w:t xml:space="preserve"> </w:t>
-      </w:r>
-      <w:r>
-        <w:t>(vgl. Kapitel 2)</w:t>
+        <w:t xml:space="preserve"> (vgl. Kapitel 2)</w:t>
       </w:r>
       <w:r>
         <w:t>. In einer Literatur-Review werden die aktuellen Erkenntnisse dargestellt, welche die bestehende Literatur liefert. Im dritten Kapitel wird eine Hypothese aufgestellt und das methodische Vorgehen für die Hypothesenprüfung festgelegt</w:t>
       </w:r>
       <w:r>
-        <w:t xml:space="preserve"> </w:t>
-      </w:r>
-      <w:r>
-        <w:t>(vgl. Kapitel 3)</w:t>
+        <w:t xml:space="preserve"> (vgl. Kapitel 3)</w:t>
       </w:r>
       <w:r>
         <w:t>. In den letzten beiden Kapiteln werden die Ergebnisse mithilfe der Statistikprogrammiersprache R ausgearbeitet und mit dem Ziel</w:t>
@@ -3377,10 +3371,7 @@
         <w:t>diskutiert</w:t>
       </w:r>
       <w:r>
-        <w:t xml:space="preserve"> </w:t>
-      </w:r>
-      <w:r>
-        <w:t>(vgl. Kapitel 4 und 5)</w:t>
+        <w:t xml:space="preserve"> (vgl. Kapitel 4 und 5)</w:t>
       </w:r>
       <w:r>
         <w:t>.</w:t>
@@ -3558,10 +3549,7 @@
         <w:t xml:space="preserve"> herauszufinden wie sich das optimale Portfolio zusammensetzt</w:t>
       </w:r>
       <w:r>
-        <w:t xml:space="preserve"> </w:t>
-      </w:r>
-      <w:r>
-        <w:t>(vgl. Kapitel 2.1)</w:t>
+        <w:t xml:space="preserve"> (vgl. Kapitel 2.1)</w:t>
       </w:r>
       <w:r>
         <w:t xml:space="preserve">. </w:t>
@@ -5053,13 +5041,7 @@
         <w:rPr>
           <w:rFonts w:eastAsiaTheme="minorEastAsia"/>
         </w:rPr>
-        <w:t xml:space="preserve"> </w:t>
-      </w:r>
-      <w:r>
-        <w:rPr>
-          <w:rFonts w:eastAsiaTheme="minorEastAsia"/>
-        </w:rPr>
-        <w:t xml:space="preserve">laut </w:t>
+        <w:t xml:space="preserve"> laut </w:t>
       </w:r>
       <w:proofErr w:type="spellStart"/>
       <w:r>
@@ -5626,12 +5608,12 @@
           <w:numId w:val="9"/>
         </w:numPr>
       </w:pPr>
-      <w:bookmarkStart w:id="16" w:name="_Hlk41249027"/>
-      <w:bookmarkStart w:id="17" w:name="_Toc41393910"/>
+      <w:bookmarkStart w:id="16" w:name="_Toc41393910"/>
+      <w:bookmarkStart w:id="17" w:name="_Hlk41249027"/>
       <w:r>
         <w:t>Eine Hypothese</w:t>
       </w:r>
-      <w:bookmarkEnd w:id="17"/>
+      <w:bookmarkEnd w:id="16"/>
     </w:p>
     <w:p>
       <w:r>
@@ -5780,7 +5762,7 @@
         </w:numPr>
       </w:pPr>
       <w:bookmarkStart w:id="18" w:name="_Toc41393911"/>
-      <w:bookmarkEnd w:id="16"/>
+      <w:bookmarkEnd w:id="17"/>
       <w:r>
         <w:t>Das methodische Vorgehen</w:t>
       </w:r>
@@ -6298,6 +6280,9 @@
       </w:r>
       <w:r>
         <w:t xml:space="preserve"> Givaudan, Lonza und Swiss</w:t>
+      </w:r>
+      <w:r>
+        <w:t xml:space="preserve"> Life</w:t>
       </w:r>
       <w:r>
         <w:t>.</w:t>
@@ -7171,14 +7156,27 @@
       <w:r>
         <w:t xml:space="preserve">Tabelle </w:t>
       </w:r>
-      <w:fldSimple w:instr=" SEQ Tabelle \* ARABIC ">
-        <w:r>
-          <w:rPr>
-            <w:noProof/>
-          </w:rPr>
-          <w:t>1</w:t>
-        </w:r>
-      </w:fldSimple>
+      <w:r>
+        <w:fldChar w:fldCharType="begin"/>
+      </w:r>
+      <w:r>
+        <w:instrText xml:space="preserve"> SEQ Tabelle \* ARABIC </w:instrText>
+      </w:r>
+      <w:r>
+        <w:fldChar w:fldCharType="separate"/>
+      </w:r>
+      <w:r>
+        <w:rPr>
+          <w:noProof/>
+        </w:rPr>
+        <w:t>1</w:t>
+      </w:r>
+      <w:r>
+        <w:rPr>
+          <w:noProof/>
+        </w:rPr>
+        <w:fldChar w:fldCharType="end"/>
+      </w:r>
       <w:r>
         <w:t xml:space="preserve">: Das </w:t>
       </w:r>
@@ -7430,17 +7428,17 @@
         <w:t>Weiter</w:t>
       </w:r>
       <w:r>
-        <w:t xml:space="preserve"> wurde eine kritische Literatur-Review (vgl. Kapitel 2) durchgeführt. Die auf unterschiedlichen Suchmaschinen gefundene Literatur ist stets mit dem Ziel zur Beantwortung der drei Forschungsfragen auf ihre Relevanz</w:t>
+        <w:t xml:space="preserve"> wurde eine kritische Literatur-Review (vgl. Kapitel 2) durchgeführt. Die auf unterschiedlichen Suchmaschinen gefundene Literatur ist stets mit dem Ziel zur Beantwortung der drei </w:t>
+      </w:r>
+      <w:r>
+        <w:lastRenderedPageBreak/>
+        <w:t>Forschungsfragen auf ihre Relevanz</w:t>
       </w:r>
       <w:r>
         <w:t xml:space="preserve"> und zum Teil auf ihre Aktualität</w:t>
       </w:r>
       <w:r>
-        <w:t xml:space="preserve"> geprüft worden. Dabei sind zahlenmässig zwar wenig, jedoch sehr aussagekräftige und nützliche Werke in das Literaturverzeichnis </w:t>
-      </w:r>
-      <w:r>
-        <w:lastRenderedPageBreak/>
-        <w:t xml:space="preserve">aufgenommen worden. Damit sind einerseits die theoretischen Grundlagen zur modernen Portfoliotheorie samt den Konzepten der Effizienz- und Indifferenzkurve sowie </w:t>
+        <w:t xml:space="preserve"> geprüft worden. Dabei sind zahlenmässig zwar wenig, jedoch sehr aussagekräftige und nützliche Werke in das Literaturverzeichnis aufgenommen worden. Damit sind einerseits die theoretischen Grundlagen zur modernen Portfoliotheorie samt den Konzepten der Effizienz- und Indifferenzkurve sowie </w:t>
       </w:r>
       <w:r>
         <w:t>den wichtigen Begriffen</w:t>
@@ -8316,14 +8314,27 @@
                                   <w:r>
                                     <w:t xml:space="preserve">Abbildung </w:t>
                                   </w:r>
-                                  <w:fldSimple w:instr=" SEQ Abbildung \* ARABIC ">
-                                    <w:r>
-                                      <w:rPr>
-                                        <w:noProof/>
-                                      </w:rPr>
-                                      <w:t>1</w:t>
-                                    </w:r>
-                                  </w:fldSimple>
+                                  <w:r>
+                                    <w:fldChar w:fldCharType="begin"/>
+                                  </w:r>
+                                  <w:r>
+                                    <w:instrText xml:space="preserve"> SEQ Abbildung \* ARABIC </w:instrText>
+                                  </w:r>
+                                  <w:r>
+                                    <w:fldChar w:fldCharType="separate"/>
+                                  </w:r>
+                                  <w:r>
+                                    <w:rPr>
+                                      <w:noProof/>
+                                    </w:rPr>
+                                    <w:t>1</w:t>
+                                  </w:r>
+                                  <w:r>
+                                    <w:rPr>
+                                      <w:noProof/>
+                                    </w:rPr>
+                                    <w:fldChar w:fldCharType="end"/>
+                                  </w:r>
                                   <w:r>
                                     <w:t xml:space="preserve">: Die Effizienzkurve </w:t>
                                   </w:r>
@@ -8384,14 +8395,27 @@
                             <w:r>
                               <w:t xml:space="preserve">Abbildung </w:t>
                             </w:r>
-                            <w:fldSimple w:instr=" SEQ Abbildung \* ARABIC ">
-                              <w:r>
-                                <w:rPr>
-                                  <w:noProof/>
-                                </w:rPr>
-                                <w:t>1</w:t>
-                              </w:r>
-                            </w:fldSimple>
+                            <w:r>
+                              <w:fldChar w:fldCharType="begin"/>
+                            </w:r>
+                            <w:r>
+                              <w:instrText xml:space="preserve"> SEQ Abbildung \* ARABIC </w:instrText>
+                            </w:r>
+                            <w:r>
+                              <w:fldChar w:fldCharType="separate"/>
+                            </w:r>
+                            <w:r>
+                              <w:rPr>
+                                <w:noProof/>
+                              </w:rPr>
+                              <w:t>1</w:t>
+                            </w:r>
+                            <w:r>
+                              <w:rPr>
+                                <w:noProof/>
+                              </w:rPr>
+                              <w:fldChar w:fldCharType="end"/>
+                            </w:r>
                             <w:r>
                               <w:t xml:space="preserve">: Die Effizienzkurve </w:t>
                             </w:r>
@@ -8487,14 +8511,27 @@
                                   <w:r>
                                     <w:t xml:space="preserve">Abbildung </w:t>
                                   </w:r>
-                                  <w:fldSimple w:instr=" SEQ Abbildung \* ARABIC ">
-                                    <w:r>
-                                      <w:rPr>
-                                        <w:noProof/>
-                                      </w:rPr>
-                                      <w:t>2</w:t>
-                                    </w:r>
-                                  </w:fldSimple>
+                                  <w:r>
+                                    <w:fldChar w:fldCharType="begin"/>
+                                  </w:r>
+                                  <w:r>
+                                    <w:instrText xml:space="preserve"> SEQ Abbildung \* ARABIC </w:instrText>
+                                  </w:r>
+                                  <w:r>
+                                    <w:fldChar w:fldCharType="separate"/>
+                                  </w:r>
+                                  <w:r>
+                                    <w:rPr>
+                                      <w:noProof/>
+                                    </w:rPr>
+                                    <w:t>2</w:t>
+                                  </w:r>
+                                  <w:r>
+                                    <w:rPr>
+                                      <w:noProof/>
+                                    </w:rPr>
+                                    <w:fldChar w:fldCharType="end"/>
+                                  </w:r>
                                   <w:r>
                                     <w:t xml:space="preserve">: Die Indifferenzkurve </w:t>
                                   </w:r>
@@ -8548,14 +8585,27 @@
                             <w:r>
                               <w:t xml:space="preserve">Abbildung </w:t>
                             </w:r>
-                            <w:fldSimple w:instr=" SEQ Abbildung \* ARABIC ">
-                              <w:r>
-                                <w:rPr>
-                                  <w:noProof/>
-                                </w:rPr>
-                                <w:t>2</w:t>
-                              </w:r>
-                            </w:fldSimple>
+                            <w:r>
+                              <w:fldChar w:fldCharType="begin"/>
+                            </w:r>
+                            <w:r>
+                              <w:instrText xml:space="preserve"> SEQ Abbildung \* ARABIC </w:instrText>
+                            </w:r>
+                            <w:r>
+                              <w:fldChar w:fldCharType="separate"/>
+                            </w:r>
+                            <w:r>
+                              <w:rPr>
+                                <w:noProof/>
+                              </w:rPr>
+                              <w:t>2</w:t>
+                            </w:r>
+                            <w:r>
+                              <w:rPr>
+                                <w:noProof/>
+                              </w:rPr>
+                              <w:fldChar w:fldCharType="end"/>
+                            </w:r>
                             <w:r>
                               <w:t xml:space="preserve">: Die Indifferenzkurve </w:t>
                             </w:r>
@@ -8645,14 +8695,27 @@
                             <w:r>
                               <w:t xml:space="preserve">Abbildung </w:t>
                             </w:r>
-                            <w:fldSimple w:instr=" SEQ Abbildung \* ARABIC ">
-                              <w:r>
-                                <w:rPr>
-                                  <w:noProof/>
-                                </w:rPr>
-                                <w:t>3</w:t>
-                              </w:r>
-                            </w:fldSimple>
+                            <w:r>
+                              <w:fldChar w:fldCharType="begin"/>
+                            </w:r>
+                            <w:r>
+                              <w:instrText xml:space="preserve"> SEQ Abbildung \* ARABIC </w:instrText>
+                            </w:r>
+                            <w:r>
+                              <w:fldChar w:fldCharType="separate"/>
+                            </w:r>
+                            <w:r>
+                              <w:rPr>
+                                <w:noProof/>
+                              </w:rPr>
+                              <w:t>3</w:t>
+                            </w:r>
+                            <w:r>
+                              <w:rPr>
+                                <w:noProof/>
+                              </w:rPr>
+                              <w:fldChar w:fldCharType="end"/>
+                            </w:r>
                             <w:r>
                               <w:t xml:space="preserve">: Das optimale Portfolio in der Theorie </w:t>
                             </w:r>
@@ -8709,14 +8772,27 @@
                       <w:r>
                         <w:t xml:space="preserve">Abbildung </w:t>
                       </w:r>
-                      <w:fldSimple w:instr=" SEQ Abbildung \* ARABIC ">
-                        <w:r>
-                          <w:rPr>
-                            <w:noProof/>
-                          </w:rPr>
-                          <w:t>3</w:t>
-                        </w:r>
-                      </w:fldSimple>
+                      <w:r>
+                        <w:fldChar w:fldCharType="begin"/>
+                      </w:r>
+                      <w:r>
+                        <w:instrText xml:space="preserve"> SEQ Abbildung \* ARABIC </w:instrText>
+                      </w:r>
+                      <w:r>
+                        <w:fldChar w:fldCharType="separate"/>
+                      </w:r>
+                      <w:r>
+                        <w:rPr>
+                          <w:noProof/>
+                        </w:rPr>
+                        <w:t>3</w:t>
+                      </w:r>
+                      <w:r>
+                        <w:rPr>
+                          <w:noProof/>
+                        </w:rPr>
+                        <w:fldChar w:fldCharType="end"/>
+                      </w:r>
                       <w:r>
                         <w:t xml:space="preserve">: Das optimale Portfolio in der Theorie </w:t>
                       </w:r>
@@ -8866,14 +8942,27 @@
       <w:r>
         <w:t xml:space="preserve">Abbildung </w:t>
       </w:r>
-      <w:fldSimple w:instr=" SEQ Abbildung \* ARABIC ">
-        <w:r>
-          <w:rPr>
-            <w:noProof/>
-          </w:rPr>
-          <w:t>4</w:t>
-        </w:r>
-      </w:fldSimple>
+      <w:r>
+        <w:fldChar w:fldCharType="begin"/>
+      </w:r>
+      <w:r>
+        <w:instrText xml:space="preserve"> SEQ Abbildung \* ARABIC </w:instrText>
+      </w:r>
+      <w:r>
+        <w:fldChar w:fldCharType="separate"/>
+      </w:r>
+      <w:r>
+        <w:rPr>
+          <w:noProof/>
+        </w:rPr>
+        <w:t>4</w:t>
+      </w:r>
+      <w:r>
+        <w:rPr>
+          <w:noProof/>
+        </w:rPr>
+        <w:fldChar w:fldCharType="end"/>
+      </w:r>
       <w:r>
         <w:t>: Chart des SMI von 1991 bis 2020 von Yahoo Finance</w:t>
       </w:r>
@@ -8935,14 +9024,27 @@
       <w:r>
         <w:t xml:space="preserve">Abbildung </w:t>
       </w:r>
-      <w:fldSimple w:instr=" SEQ Abbildung \* ARABIC ">
-        <w:r>
-          <w:rPr>
-            <w:noProof/>
-          </w:rPr>
-          <w:t>5</w:t>
-        </w:r>
-      </w:fldSimple>
+      <w:r>
+        <w:fldChar w:fldCharType="begin"/>
+      </w:r>
+      <w:r>
+        <w:instrText xml:space="preserve"> SEQ Abbildung \* ARABIC </w:instrText>
+      </w:r>
+      <w:r>
+        <w:fldChar w:fldCharType="separate"/>
+      </w:r>
+      <w:r>
+        <w:rPr>
+          <w:noProof/>
+        </w:rPr>
+        <w:t>5</w:t>
+      </w:r>
+      <w:r>
+        <w:rPr>
+          <w:noProof/>
+        </w:rPr>
+        <w:fldChar w:fldCharType="end"/>
+      </w:r>
       <w:r>
         <w:t>: Performance alle</w:t>
       </w:r>
@@ -9006,14 +9108,27 @@
       <w:r>
         <w:t xml:space="preserve">Abbildung </w:t>
       </w:r>
-      <w:fldSimple w:instr=" SEQ Abbildung \* ARABIC ">
-        <w:r>
-          <w:rPr>
-            <w:noProof/>
-          </w:rPr>
-          <w:t>6</w:t>
-        </w:r>
-      </w:fldSimple>
+      <w:r>
+        <w:fldChar w:fldCharType="begin"/>
+      </w:r>
+      <w:r>
+        <w:instrText xml:space="preserve"> SEQ Abbildung \* ARABIC </w:instrText>
+      </w:r>
+      <w:r>
+        <w:fldChar w:fldCharType="separate"/>
+      </w:r>
+      <w:r>
+        <w:rPr>
+          <w:noProof/>
+        </w:rPr>
+        <w:t>6</w:t>
+      </w:r>
+      <w:r>
+        <w:rPr>
+          <w:noProof/>
+        </w:rPr>
+        <w:fldChar w:fldCharType="end"/>
+      </w:r>
       <w:r>
         <w:t xml:space="preserve">: </w:t>
       </w:r>
@@ -9076,14 +9191,27 @@
       <w:r>
         <w:t xml:space="preserve">Abbildung </w:t>
       </w:r>
-      <w:fldSimple w:instr=" SEQ Abbildung \* ARABIC ">
-        <w:r>
-          <w:rPr>
-            <w:noProof/>
-          </w:rPr>
-          <w:t>7</w:t>
-        </w:r>
-      </w:fldSimple>
+      <w:r>
+        <w:fldChar w:fldCharType="begin"/>
+      </w:r>
+      <w:r>
+        <w:instrText xml:space="preserve"> SEQ Abbildung \* ARABIC </w:instrText>
+      </w:r>
+      <w:r>
+        <w:fldChar w:fldCharType="separate"/>
+      </w:r>
+      <w:r>
+        <w:rPr>
+          <w:noProof/>
+        </w:rPr>
+        <w:t>7</w:t>
+      </w:r>
+      <w:r>
+        <w:rPr>
+          <w:noProof/>
+        </w:rPr>
+        <w:fldChar w:fldCharType="end"/>
+      </w:r>
       <w:r>
         <w:t xml:space="preserve">: </w:t>
       </w:r>
@@ -9097,7 +9225,6 @@
     </w:p>
     <w:p/>
     <w:p>
-      <w:bookmarkStart w:id="39" w:name="_GoBack"/>
       <w:r>
         <w:rPr>
           <w:noProof/>
@@ -9139,28 +9266,40 @@
           </wp:inline>
         </w:drawing>
       </w:r>
+    </w:p>
+    <w:p>
+      <w:pPr>
+        <w:pStyle w:val="Beschriftung"/>
+      </w:pPr>
+      <w:bookmarkStart w:id="39" w:name="_Toc41393927"/>
+      <w:r>
+        <w:t xml:space="preserve">Abbildung </w:t>
+      </w:r>
+      <w:r>
+        <w:fldChar w:fldCharType="begin"/>
+      </w:r>
+      <w:r>
+        <w:instrText xml:space="preserve"> SEQ Abbildung \* ARABIC </w:instrText>
+      </w:r>
+      <w:r>
+        <w:fldChar w:fldCharType="separate"/>
+      </w:r>
+      <w:r>
+        <w:rPr>
+          <w:noProof/>
+        </w:rPr>
+        <w:t>8</w:t>
+      </w:r>
+      <w:r>
+        <w:rPr>
+          <w:noProof/>
+        </w:rPr>
+        <w:fldChar w:fldCharType="end"/>
+      </w:r>
+      <w:r>
+        <w:t>: PACF des optimalen Portfolios</w:t>
+      </w:r>
       <w:bookmarkEnd w:id="39"/>
-    </w:p>
-    <w:p>
-      <w:pPr>
-        <w:pStyle w:val="Beschriftung"/>
-      </w:pPr>
-      <w:bookmarkStart w:id="40" w:name="_Toc41393927"/>
-      <w:r>
-        <w:t xml:space="preserve">Abbildung </w:t>
-      </w:r>
-      <w:fldSimple w:instr=" SEQ Abbildung \* ARABIC ">
-        <w:r>
-          <w:rPr>
-            <w:noProof/>
-          </w:rPr>
-          <w:t>8</w:t>
-        </w:r>
-      </w:fldSimple>
-      <w:r>
-        <w:t>: PACF des optimalen Portfolios</w:t>
-      </w:r>
-      <w:bookmarkEnd w:id="40"/>
     </w:p>
     <w:p/>
     <w:p>
@@ -9209,18 +9348,31 @@
       <w:pPr>
         <w:pStyle w:val="Beschriftung"/>
       </w:pPr>
-      <w:bookmarkStart w:id="41" w:name="_Toc41393928"/>
+      <w:bookmarkStart w:id="40" w:name="_Toc41393928"/>
       <w:r>
         <w:t xml:space="preserve">Abbildung </w:t>
       </w:r>
-      <w:fldSimple w:instr=" SEQ Abbildung \* ARABIC ">
-        <w:r>
-          <w:rPr>
-            <w:noProof/>
-          </w:rPr>
-          <w:t>9</w:t>
-        </w:r>
-      </w:fldSimple>
+      <w:r>
+        <w:fldChar w:fldCharType="begin"/>
+      </w:r>
+      <w:r>
+        <w:instrText xml:space="preserve"> SEQ Abbildung \* ARABIC </w:instrText>
+      </w:r>
+      <w:r>
+        <w:fldChar w:fldCharType="separate"/>
+      </w:r>
+      <w:r>
+        <w:rPr>
+          <w:noProof/>
+        </w:rPr>
+        <w:t>9</w:t>
+      </w:r>
+      <w:r>
+        <w:rPr>
+          <w:noProof/>
+        </w:rPr>
+        <w:fldChar w:fldCharType="end"/>
+      </w:r>
       <w:r>
         <w:t xml:space="preserve">: </w:t>
       </w:r>
@@ -9230,7 +9382,7 @@
       <w:r>
         <w:t xml:space="preserve"> des optimalen Portfolios</w:t>
       </w:r>
-      <w:bookmarkEnd w:id="41"/>
+      <w:bookmarkEnd w:id="40"/>
     </w:p>
     <w:p/>
     <w:p>
@@ -9280,22 +9432,38 @@
       <w:pPr>
         <w:pStyle w:val="Beschriftung"/>
       </w:pPr>
-      <w:bookmarkStart w:id="42" w:name="_Toc41393929"/>
+      <w:bookmarkStart w:id="41" w:name="_Toc41393929"/>
       <w:r>
         <w:t xml:space="preserve">Abbildung </w:t>
       </w:r>
-      <w:fldSimple w:instr=" SEQ Abbildung \* ARABIC ">
-        <w:r>
-          <w:rPr>
-            <w:noProof/>
-          </w:rPr>
-          <w:t>10</w:t>
-        </w:r>
-      </w:fldSimple>
+      <w:r>
+        <w:fldChar w:fldCharType="begin"/>
+      </w:r>
+      <w:r>
+        <w:instrText xml:space="preserve"> SEQ Abbildung \</w:instrText>
+      </w:r>
+      <w:r>
+        <w:instrText xml:space="preserve">* ARABIC </w:instrText>
+      </w:r>
+      <w:r>
+        <w:fldChar w:fldCharType="separate"/>
+      </w:r>
+      <w:r>
+        <w:rPr>
+          <w:noProof/>
+        </w:rPr>
+        <w:t>10</w:t>
+      </w:r>
+      <w:r>
+        <w:rPr>
+          <w:noProof/>
+        </w:rPr>
+        <w:fldChar w:fldCharType="end"/>
+      </w:r>
       <w:r>
         <w:t>: Ausblick/Vorhersage des optimalen Portfolios</w:t>
       </w:r>
-      <w:bookmarkEnd w:id="42"/>
+      <w:bookmarkEnd w:id="41"/>
     </w:p>
     <w:p/>
     <w:p>
@@ -9344,22 +9512,35 @@
       <w:pPr>
         <w:pStyle w:val="Beschriftung"/>
       </w:pPr>
-      <w:bookmarkStart w:id="43" w:name="_Toc41393930"/>
+      <w:bookmarkStart w:id="42" w:name="_Toc41393930"/>
       <w:r>
         <w:t xml:space="preserve">Abbildung </w:t>
       </w:r>
-      <w:fldSimple w:instr=" SEQ Abbildung \* ARABIC ">
-        <w:r>
-          <w:rPr>
-            <w:noProof/>
-          </w:rPr>
-          <w:t>11</w:t>
-        </w:r>
-      </w:fldSimple>
+      <w:r>
+        <w:fldChar w:fldCharType="begin"/>
+      </w:r>
+      <w:r>
+        <w:instrText xml:space="preserve"> SEQ Abbildung \* ARABIC </w:instrText>
+      </w:r>
+      <w:r>
+        <w:fldChar w:fldCharType="separate"/>
+      </w:r>
+      <w:r>
+        <w:rPr>
+          <w:noProof/>
+        </w:rPr>
+        <w:t>11</w:t>
+      </w:r>
+      <w:r>
+        <w:rPr>
+          <w:noProof/>
+        </w:rPr>
+        <w:fldChar w:fldCharType="end"/>
+      </w:r>
       <w:r>
         <w:t>: Vergleich Performance zwischen SMI und optimalen Portfolio</w:t>
       </w:r>
-      <w:bookmarkEnd w:id="43"/>
+      <w:bookmarkEnd w:id="42"/>
     </w:p>
     <w:p>
       <w:pPr>
@@ -9378,7 +9559,7 @@
           <w:numId w:val="16"/>
         </w:numPr>
       </w:pPr>
-      <w:bookmarkStart w:id="44" w:name="_Toc41393917"/>
+      <w:bookmarkStart w:id="43" w:name="_Toc41393917"/>
       <w:r>
         <w:lastRenderedPageBreak/>
         <w:t>Formelsammlung</w:t>
@@ -9409,7 +9590,7 @@
         </w:rPr>
         <w:t>(2015)</w:t>
       </w:r>
-      <w:bookmarkEnd w:id="44"/>
+      <w:bookmarkEnd w:id="43"/>
       <w:r>
         <w:fldChar w:fldCharType="end"/>
       </w:r>
@@ -11111,12 +11292,12 @@
           <w:numId w:val="16"/>
         </w:numPr>
       </w:pPr>
-      <w:bookmarkStart w:id="45" w:name="_Toc41393918"/>
+      <w:bookmarkStart w:id="44" w:name="_Toc41393918"/>
       <w:r>
         <w:lastRenderedPageBreak/>
         <w:t>R-Code</w:t>
       </w:r>
-      <w:bookmarkEnd w:id="45"/>
+      <w:bookmarkEnd w:id="44"/>
     </w:p>
     <w:p>
       <w:pPr>
@@ -14916,7 +15097,25 @@
           <w:sz w:val="16"/>
           <w:szCs w:val="16"/>
         </w:rPr>
-        <w:t xml:space="preserve"> based on </w:t>
+        <w:t xml:space="preserve"> </w:t>
+      </w:r>
+      <w:proofErr w:type="spellStart"/>
+      <w:r>
+        <w:rPr>
+          <w:rFonts w:ascii="Courier New" w:hAnsi="Courier New" w:cs="Courier New"/>
+          <w:sz w:val="16"/>
+          <w:szCs w:val="16"/>
+        </w:rPr>
+        <w:t>based</w:t>
+      </w:r>
+      <w:proofErr w:type="spellEnd"/>
+      <w:r>
+        <w:rPr>
+          <w:rFonts w:ascii="Courier New" w:hAnsi="Courier New" w:cs="Courier New"/>
+          <w:sz w:val="16"/>
+          <w:szCs w:val="16"/>
+        </w:rPr>
+        <w:t xml:space="preserve"> on </w:t>
       </w:r>
       <w:proofErr w:type="spellStart"/>
       <w:r>
@@ -24962,15 +25161,15 @@
       <w:pPr>
         <w:pStyle w:val="berschrift1"/>
       </w:pPr>
-      <w:bookmarkStart w:id="46" w:name="_Toc40866364"/>
-      <w:bookmarkStart w:id="47" w:name="_Toc41393919"/>
+      <w:bookmarkStart w:id="45" w:name="_Toc40866364"/>
+      <w:bookmarkStart w:id="46" w:name="_Toc41393919"/>
       <w:r>
         <w:lastRenderedPageBreak/>
         <w:t>Eidesstattliche Erklärung</w:t>
       </w:r>
       <w:bookmarkEnd w:id="32"/>
+      <w:bookmarkEnd w:id="45"/>
       <w:bookmarkEnd w:id="46"/>
-      <w:bookmarkEnd w:id="47"/>
     </w:p>
     <w:p>
       <w:pPr>
@@ -25330,22 +25529,8 @@
 </w:document>
 </file>
 
-<file path=word/commentsExtensible.xml><?xml version="1.0" encoding="utf-8"?>
-<w16cex:commentsExtensible xmlns:wpc="http://schemas.microsoft.com/office/word/2010/wordprocessingCanvas" xmlns:cx="http://schemas.microsoft.com/office/drawing/2014/chartex" xmlns:cx1="http://schemas.microsoft.com/office/drawing/2015/9/8/chartex" xmlns:cx2="http://schemas.microsoft.com/office/drawing/2015/10/21/chartex" xmlns:cx3="http://schemas.microsoft.com/office/drawing/2016/5/9/chartex" xmlns:cx4="http://schemas.microsoft.com/office/drawing/2016/5/10/chartex" xmlns:cx5="http://schemas.microsoft.com/office/drawing/2016/5/11/chartex" xmlns:cx6="http://schemas.microsoft.com/office/drawing/2016/5/12/chartex" xmlns:cx7="http://schemas.microsoft.com/office/drawing/2016/5/13/chartex" xmlns:cx8="http://schemas.microsoft.com/office/drawing/2016/5/14/chartex" xmlns:mc="http://schemas.openxmlformats.org/markup-compatibility/2006" xmlns:aink="http://schemas.microsoft.com/office/drawing/2016/ink" xmlns:am3d="http://schemas.microsoft.com/office/drawing/2017/model3d" xmlns:o="urn:schemas-microsoft-com:office:office" xmlns:r="http://schemas.openxmlformats.org/officeDocument/2006/relationships" xmlns:m="http://schemas.openxmlformats.org/officeDocument/2006/math" xmlns:v="urn:schemas-microsoft-com:vml" xmlns:wp14="http://schemas.microsoft.com/office/word/2010/wordprocessingDrawing" xmlns:wp="http://schemas.openxmlformats.org/drawingml/2006/wordprocessingDrawing" xmlns:w10="urn:schemas-microsoft-com:office:word" xmlns:w="http://schemas.openxmlformats.org/wordprocessingml/2006/main" xmlns:w14="http://schemas.microsoft.com/office/word/2010/wordml" xmlns:w15="http://schemas.microsoft.com/office/word/2012/wordml" xmlns:w16cex="http://schemas.microsoft.com/office/word/2018/wordml/cex" xmlns:w16cid="http://schemas.microsoft.com/office/word/2016/wordml/cid" xmlns:w16="http://schemas.microsoft.com/office/word/2018/wordml" xmlns:w16se="http://schemas.microsoft.com/office/word/2015/wordml/symex" xmlns:wpg="http://schemas.microsoft.com/office/word/2010/wordprocessingGroup" xmlns:wpi="http://schemas.microsoft.com/office/word/2010/wordprocessingInk" xmlns:wne="http://schemas.microsoft.com/office/word/2006/wordml" xmlns:wps="http://schemas.microsoft.com/office/word/2010/wordprocessingShape" mc:Ignorable="w14 w15 w16se w16cid w16 w16cex wp14">
-  <w16cex:commentExtensible w16cex:durableId="2276947D" w16cex:dateUtc="2020-05-25T17:01:00Z"/>
-  <w16cex:commentExtensible w16cex:durableId="2276953A" w16cex:dateUtc="2020-05-25T17:04:00Z"/>
-  <w16cex:commentExtensible w16cex:durableId="22769698" w16cex:dateUtc="2020-05-25T17:10:00Z"/>
-  <w16cex:commentExtensible w16cex:durableId="22769620" w16cex:dateUtc="2020-05-25T17:08:00Z"/>
-  <w16cex:commentExtensible w16cex:durableId="227697DD" w16cex:dateUtc="2020-05-25T17:15:00Z"/>
-  <w16cex:commentExtensible w16cex:durableId="2276981C" w16cex:dateUtc="2020-05-25T17:16:00Z"/>
-  <w16cex:commentExtensible w16cex:durableId="22769BEA" w16cex:dateUtc="2020-05-25T17:32:00Z"/>
-  <w16cex:commentExtensible w16cex:durableId="22769C2A" w16cex:dateUtc="2020-05-25T17:34:00Z"/>
-  <w16cex:commentExtensible w16cex:durableId="22769C1E" w16cex:dateUtc="2020-05-25T17:33:00Z"/>
-</w16cex:commentsExtensible>
-</file>
-
 <file path=word/endnotes.xml><?xml version="1.0" encoding="utf-8"?>
-<w:endnotes xmlns:wpc="http://schemas.microsoft.com/office/word/2010/wordprocessingCanvas" xmlns:cx="http://schemas.microsoft.com/office/drawing/2014/chartex" xmlns:cx1="http://schemas.microsoft.com/office/drawing/2015/9/8/chartex" xmlns:cx2="http://schemas.microsoft.com/office/drawing/2015/10/21/chartex" xmlns:cx3="http://schemas.microsoft.com/office/drawing/2016/5/9/chartex" xmlns:cx4="http://schemas.microsoft.com/office/drawing/2016/5/10/chartex" xmlns:cx5="http://schemas.microsoft.com/office/drawing/2016/5/11/chartex" xmlns:cx6="http://schemas.microsoft.com/office/drawing/2016/5/12/chartex" xmlns:cx7="http://schemas.microsoft.com/office/drawing/2016/5/13/chartex" xmlns:cx8="http://schemas.microsoft.com/office/drawing/2016/5/14/chartex" xmlns:mc="http://schemas.openxmlformats.org/markup-compatibility/2006" xmlns:aink="http://schemas.microsoft.com/office/drawing/2016/ink" xmlns:am3d="http://schemas.microsoft.com/office/drawing/2017/model3d" xmlns:o="urn:schemas-microsoft-com:office:office" xmlns:r="http://schemas.openxmlformats.org/officeDocument/2006/relationships" xmlns:m="http://schemas.openxmlformats.org/officeDocument/2006/math" xmlns:v="urn:schemas-microsoft-com:vml" xmlns:wp14="http://schemas.microsoft.com/office/word/2010/wordprocessingDrawing" xmlns:wp="http://schemas.openxmlformats.org/drawingml/2006/wordprocessingDrawing" xmlns:w10="urn:schemas-microsoft-com:office:word" xmlns:w="http://schemas.openxmlformats.org/wordprocessingml/2006/main" xmlns:w14="http://schemas.microsoft.com/office/word/2010/wordml" xmlns:w15="http://schemas.microsoft.com/office/word/2012/wordml" xmlns:w16cid="http://schemas.microsoft.com/office/word/2016/wordml/cid" xmlns:w16se="http://schemas.microsoft.com/office/word/2015/wordml/symex" xmlns:wpg="http://schemas.microsoft.com/office/word/2010/wordprocessingGroup" xmlns:wpi="http://schemas.microsoft.com/office/word/2010/wordprocessingInk" xmlns:wne="http://schemas.microsoft.com/office/word/2006/wordml" xmlns:wps="http://schemas.microsoft.com/office/word/2010/wordprocessingShape" mc:Ignorable="w14 w15 w16se w16cid wp14">
+<w:endnotes xmlns:wpc="http://schemas.microsoft.com/office/word/2010/wordprocessingCanvas" xmlns:cx="http://schemas.microsoft.com/office/drawing/2014/chartex" xmlns:cx1="http://schemas.microsoft.com/office/drawing/2015/9/8/chartex" xmlns:cx2="http://schemas.microsoft.com/office/drawing/2015/10/21/chartex" xmlns:cx3="http://schemas.microsoft.com/office/drawing/2016/5/9/chartex" xmlns:cx4="http://schemas.microsoft.com/office/drawing/2016/5/10/chartex" xmlns:cx5="http://schemas.microsoft.com/office/drawing/2016/5/11/chartex" xmlns:cx6="http://schemas.microsoft.com/office/drawing/2016/5/12/chartex" xmlns:cx7="http://schemas.microsoft.com/office/drawing/2016/5/13/chartex" xmlns:cx8="http://schemas.microsoft.com/office/drawing/2016/5/14/chartex" xmlns:mc="http://schemas.openxmlformats.org/markup-compatibility/2006" xmlns:aink="http://schemas.microsoft.com/office/drawing/2016/ink" xmlns:am3d="http://schemas.microsoft.com/office/drawing/2017/model3d" xmlns:o="urn:schemas-microsoft-com:office:office" xmlns:r="http://schemas.openxmlformats.org/officeDocument/2006/relationships" xmlns:m="http://schemas.openxmlformats.org/officeDocument/2006/math" xmlns:v="urn:schemas-microsoft-com:vml" xmlns:wp14="http://schemas.microsoft.com/office/word/2010/wordprocessingDrawing" xmlns:wp="http://schemas.openxmlformats.org/drawingml/2006/wordprocessingDrawing" xmlns:w10="urn:schemas-microsoft-com:office:word" xmlns:w="http://schemas.openxmlformats.org/wordprocessingml/2006/main" xmlns:w14="http://schemas.microsoft.com/office/word/2010/wordml" xmlns:w15="http://schemas.microsoft.com/office/word/2012/wordml" xmlns:w16cex="http://schemas.microsoft.com/office/word/2018/wordml/cex" xmlns:w16cid="http://schemas.microsoft.com/office/word/2016/wordml/cid" xmlns:w16="http://schemas.microsoft.com/office/word/2018/wordml" xmlns:w16se="http://schemas.microsoft.com/office/word/2015/wordml/symex" xmlns:wpg="http://schemas.microsoft.com/office/word/2010/wordprocessingGroup" xmlns:wpi="http://schemas.microsoft.com/office/word/2010/wordprocessingInk" xmlns:wne="http://schemas.microsoft.com/office/word/2006/wordml" xmlns:wps="http://schemas.microsoft.com/office/word/2010/wordprocessingShape" mc:Ignorable="w14 w15 w16se w16cid w16 w16cex wp14">
   <w:endnote w:type="separator" w:id="-1">
     <w:p>
       <w:pPr>
@@ -25370,7 +25555,7 @@
 </file>
 
 <file path=word/footer1.xml><?xml version="1.0" encoding="utf-8"?>
-<w:ftr xmlns:wpc="http://schemas.microsoft.com/office/word/2010/wordprocessingCanvas" xmlns:cx="http://schemas.microsoft.com/office/drawing/2014/chartex" xmlns:cx1="http://schemas.microsoft.com/office/drawing/2015/9/8/chartex" xmlns:cx2="http://schemas.microsoft.com/office/drawing/2015/10/21/chartex" xmlns:cx3="http://schemas.microsoft.com/office/drawing/2016/5/9/chartex" xmlns:cx4="http://schemas.microsoft.com/office/drawing/2016/5/10/chartex" xmlns:cx5="http://schemas.microsoft.com/office/drawing/2016/5/11/chartex" xmlns:cx6="http://schemas.microsoft.com/office/drawing/2016/5/12/chartex" xmlns:cx7="http://schemas.microsoft.com/office/drawing/2016/5/13/chartex" xmlns:cx8="http://schemas.microsoft.com/office/drawing/2016/5/14/chartex" xmlns:mc="http://schemas.openxmlformats.org/markup-compatibility/2006" xmlns:aink="http://schemas.microsoft.com/office/drawing/2016/ink" xmlns:am3d="http://schemas.microsoft.com/office/drawing/2017/model3d" xmlns:o="urn:schemas-microsoft-com:office:office" xmlns:r="http://schemas.openxmlformats.org/officeDocument/2006/relationships" xmlns:m="http://schemas.openxmlformats.org/officeDocument/2006/math" xmlns:v="urn:schemas-microsoft-com:vml" xmlns:wp14="http://schemas.microsoft.com/office/word/2010/wordprocessingDrawing" xmlns:wp="http://schemas.openxmlformats.org/drawingml/2006/wordprocessingDrawing" xmlns:w10="urn:schemas-microsoft-com:office:word" xmlns:w="http://schemas.openxmlformats.org/wordprocessingml/2006/main" xmlns:w14="http://schemas.microsoft.com/office/word/2010/wordml" xmlns:w15="http://schemas.microsoft.com/office/word/2012/wordml" xmlns:w16cid="http://schemas.microsoft.com/office/word/2016/wordml/cid" xmlns:w16se="http://schemas.microsoft.com/office/word/2015/wordml/symex" xmlns:wpg="http://schemas.microsoft.com/office/word/2010/wordprocessingGroup" xmlns:wpi="http://schemas.microsoft.com/office/word/2010/wordprocessingInk" xmlns:wne="http://schemas.microsoft.com/office/word/2006/wordml" xmlns:wps="http://schemas.microsoft.com/office/word/2010/wordprocessingShape" mc:Ignorable="w14 w15 w16se w16cid wp14">
+<w:ftr xmlns:wpc="http://schemas.microsoft.com/office/word/2010/wordprocessingCanvas" xmlns:cx="http://schemas.microsoft.com/office/drawing/2014/chartex" xmlns:cx1="http://schemas.microsoft.com/office/drawing/2015/9/8/chartex" xmlns:cx2="http://schemas.microsoft.com/office/drawing/2015/10/21/chartex" xmlns:cx3="http://schemas.microsoft.com/office/drawing/2016/5/9/chartex" xmlns:cx4="http://schemas.microsoft.com/office/drawing/2016/5/10/chartex" xmlns:cx5="http://schemas.microsoft.com/office/drawing/2016/5/11/chartex" xmlns:cx6="http://schemas.microsoft.com/office/drawing/2016/5/12/chartex" xmlns:cx7="http://schemas.microsoft.com/office/drawing/2016/5/13/chartex" xmlns:cx8="http://schemas.microsoft.com/office/drawing/2016/5/14/chartex" xmlns:mc="http://schemas.openxmlformats.org/markup-compatibility/2006" xmlns:aink="http://schemas.microsoft.com/office/drawing/2016/ink" xmlns:am3d="http://schemas.microsoft.com/office/drawing/2017/model3d" xmlns:o="urn:schemas-microsoft-com:office:office" xmlns:r="http://schemas.openxmlformats.org/officeDocument/2006/relationships" xmlns:m="http://schemas.openxmlformats.org/officeDocument/2006/math" xmlns:v="urn:schemas-microsoft-com:vml" xmlns:wp14="http://schemas.microsoft.com/office/word/2010/wordprocessingDrawing" xmlns:wp="http://schemas.openxmlformats.org/drawingml/2006/wordprocessingDrawing" xmlns:w10="urn:schemas-microsoft-com:office:word" xmlns:w="http://schemas.openxmlformats.org/wordprocessingml/2006/main" xmlns:w14="http://schemas.microsoft.com/office/word/2010/wordml" xmlns:w15="http://schemas.microsoft.com/office/word/2012/wordml" xmlns:w16cex="http://schemas.microsoft.com/office/word/2018/wordml/cex" xmlns:w16cid="http://schemas.microsoft.com/office/word/2016/wordml/cid" xmlns:w16="http://schemas.microsoft.com/office/word/2018/wordml" xmlns:w16se="http://schemas.microsoft.com/office/word/2015/wordml/symex" xmlns:wpg="http://schemas.microsoft.com/office/word/2010/wordprocessingGroup" xmlns:wpi="http://schemas.microsoft.com/office/word/2010/wordprocessingInk" xmlns:wne="http://schemas.microsoft.com/office/word/2006/wordml" xmlns:wps="http://schemas.microsoft.com/office/word/2010/wordprocessingShape" mc:Ignorable="w14 w15 w16se w16cid w16 w16cex wp14">
   <w:sdt>
     <w:sdtPr>
       <w:id w:val="1061759324"/>
@@ -25379,6 +25564,7 @@
         <w:docPartUnique/>
       </w:docPartObj>
     </w:sdtPr>
+    <w:sdtEndPr/>
     <w:sdtContent>
       <w:p>
         <w:pPr>
@@ -25415,7 +25601,7 @@
 </file>
 
 <file path=word/footnotes.xml><?xml version="1.0" encoding="utf-8"?>
-<w:footnotes xmlns:wpc="http://schemas.microsoft.com/office/word/2010/wordprocessingCanvas" xmlns:cx="http://schemas.microsoft.com/office/drawing/2014/chartex" xmlns:cx1="http://schemas.microsoft.com/office/drawing/2015/9/8/chartex" xmlns:cx2="http://schemas.microsoft.com/office/drawing/2015/10/21/chartex" xmlns:cx3="http://schemas.microsoft.com/office/drawing/2016/5/9/chartex" xmlns:cx4="http://schemas.microsoft.com/office/drawing/2016/5/10/chartex" xmlns:cx5="http://schemas.microsoft.com/office/drawing/2016/5/11/chartex" xmlns:cx6="http://schemas.microsoft.com/office/drawing/2016/5/12/chartex" xmlns:cx7="http://schemas.microsoft.com/office/drawing/2016/5/13/chartex" xmlns:cx8="http://schemas.microsoft.com/office/drawing/2016/5/14/chartex" xmlns:mc="http://schemas.openxmlformats.org/markup-compatibility/2006" xmlns:aink="http://schemas.microsoft.com/office/drawing/2016/ink" xmlns:am3d="http://schemas.microsoft.com/office/drawing/2017/model3d" xmlns:o="urn:schemas-microsoft-com:office:office" xmlns:r="http://schemas.openxmlformats.org/officeDocument/2006/relationships" xmlns:m="http://schemas.openxmlformats.org/officeDocument/2006/math" xmlns:v="urn:schemas-microsoft-com:vml" xmlns:wp14="http://schemas.microsoft.com/office/word/2010/wordprocessingDrawing" xmlns:wp="http://schemas.openxmlformats.org/drawingml/2006/wordprocessingDrawing" xmlns:w10="urn:schemas-microsoft-com:office:word" xmlns:w="http://schemas.openxmlformats.org/wordprocessingml/2006/main" xmlns:w14="http://schemas.microsoft.com/office/word/2010/wordml" xmlns:w15="http://schemas.microsoft.com/office/word/2012/wordml" xmlns:w16cid="http://schemas.microsoft.com/office/word/2016/wordml/cid" xmlns:w16se="http://schemas.microsoft.com/office/word/2015/wordml/symex" xmlns:wpg="http://schemas.microsoft.com/office/word/2010/wordprocessingGroup" xmlns:wpi="http://schemas.microsoft.com/office/word/2010/wordprocessingInk" xmlns:wne="http://schemas.microsoft.com/office/word/2006/wordml" xmlns:wps="http://schemas.microsoft.com/office/word/2010/wordprocessingShape" mc:Ignorable="w14 w15 w16se w16cid wp14">
+<w:footnotes xmlns:wpc="http://schemas.microsoft.com/office/word/2010/wordprocessingCanvas" xmlns:cx="http://schemas.microsoft.com/office/drawing/2014/chartex" xmlns:cx1="http://schemas.microsoft.com/office/drawing/2015/9/8/chartex" xmlns:cx2="http://schemas.microsoft.com/office/drawing/2015/10/21/chartex" xmlns:cx3="http://schemas.microsoft.com/office/drawing/2016/5/9/chartex" xmlns:cx4="http://schemas.microsoft.com/office/drawing/2016/5/10/chartex" xmlns:cx5="http://schemas.microsoft.com/office/drawing/2016/5/11/chartex" xmlns:cx6="http://schemas.microsoft.com/office/drawing/2016/5/12/chartex" xmlns:cx7="http://schemas.microsoft.com/office/drawing/2016/5/13/chartex" xmlns:cx8="http://schemas.microsoft.com/office/drawing/2016/5/14/chartex" xmlns:mc="http://schemas.openxmlformats.org/markup-compatibility/2006" xmlns:aink="http://schemas.microsoft.com/office/drawing/2016/ink" xmlns:am3d="http://schemas.microsoft.com/office/drawing/2017/model3d" xmlns:o="urn:schemas-microsoft-com:office:office" xmlns:r="http://schemas.openxmlformats.org/officeDocument/2006/relationships" xmlns:m="http://schemas.openxmlformats.org/officeDocument/2006/math" xmlns:v="urn:schemas-microsoft-com:vml" xmlns:wp14="http://schemas.microsoft.com/office/word/2010/wordprocessingDrawing" xmlns:wp="http://schemas.openxmlformats.org/drawingml/2006/wordprocessingDrawing" xmlns:w10="urn:schemas-microsoft-com:office:word" xmlns:w="http://schemas.openxmlformats.org/wordprocessingml/2006/main" xmlns:w14="http://schemas.microsoft.com/office/word/2010/wordml" xmlns:w15="http://schemas.microsoft.com/office/word/2012/wordml" xmlns:w16cex="http://schemas.microsoft.com/office/word/2018/wordml/cex" xmlns:w16cid="http://schemas.microsoft.com/office/word/2016/wordml/cid" xmlns:w16="http://schemas.microsoft.com/office/word/2018/wordml" xmlns:w16se="http://schemas.microsoft.com/office/word/2015/wordml/symex" xmlns:wpg="http://schemas.microsoft.com/office/word/2010/wordprocessingGroup" xmlns:wpi="http://schemas.microsoft.com/office/word/2010/wordprocessingInk" xmlns:wne="http://schemas.microsoft.com/office/word/2006/wordml" xmlns:wps="http://schemas.microsoft.com/office/word/2010/wordprocessingShape" mc:Ignorable="w14 w15 w16se w16cid w16 w16cex wp14">
   <w:footnote w:type="separator" w:id="-1">
     <w:p>
       <w:pPr>
@@ -25550,7 +25736,7 @@
 </file>
 
 <file path=word/numbering.xml><?xml version="1.0" encoding="utf-8"?>
-<w:numbering xmlns:wpc="http://schemas.microsoft.com/office/word/2010/wordprocessingCanvas" xmlns:cx="http://schemas.microsoft.com/office/drawing/2014/chartex" xmlns:cx1="http://schemas.microsoft.com/office/drawing/2015/9/8/chartex" xmlns:cx2="http://schemas.microsoft.com/office/drawing/2015/10/21/chartex" xmlns:cx3="http://schemas.microsoft.com/office/drawing/2016/5/9/chartex" xmlns:cx4="http://schemas.microsoft.com/office/drawing/2016/5/10/chartex" xmlns:cx5="http://schemas.microsoft.com/office/drawing/2016/5/11/chartex" xmlns:cx6="http://schemas.microsoft.com/office/drawing/2016/5/12/chartex" xmlns:cx7="http://schemas.microsoft.com/office/drawing/2016/5/13/chartex" xmlns:cx8="http://schemas.microsoft.com/office/drawing/2016/5/14/chartex" xmlns:mc="http://schemas.openxmlformats.org/markup-compatibility/2006" xmlns:aink="http://schemas.microsoft.com/office/drawing/2016/ink" xmlns:am3d="http://schemas.microsoft.com/office/drawing/2017/model3d" xmlns:o="urn:schemas-microsoft-com:office:office" xmlns:r="http://schemas.openxmlformats.org/officeDocument/2006/relationships" xmlns:m="http://schemas.openxmlformats.org/officeDocument/2006/math" xmlns:v="urn:schemas-microsoft-com:vml" xmlns:wp14="http://schemas.microsoft.com/office/word/2010/wordprocessingDrawing" xmlns:wp="http://schemas.openxmlformats.org/drawingml/2006/wordprocessingDrawing" xmlns:w10="urn:schemas-microsoft-com:office:word" xmlns:w="http://schemas.openxmlformats.org/wordprocessingml/2006/main" xmlns:w14="http://schemas.microsoft.com/office/word/2010/wordml" xmlns:w15="http://schemas.microsoft.com/office/word/2012/wordml" xmlns:w16cid="http://schemas.microsoft.com/office/word/2016/wordml/cid" xmlns:w16se="http://schemas.microsoft.com/office/word/2015/wordml/symex" xmlns:wpg="http://schemas.microsoft.com/office/word/2010/wordprocessingGroup" xmlns:wpi="http://schemas.microsoft.com/office/word/2010/wordprocessingInk" xmlns:wne="http://schemas.microsoft.com/office/word/2006/wordml" xmlns:wps="http://schemas.microsoft.com/office/word/2010/wordprocessingShape" mc:Ignorable="w14 w15 w16se w16cid wp14">
+<w:numbering xmlns:wpc="http://schemas.microsoft.com/office/word/2010/wordprocessingCanvas" xmlns:cx="http://schemas.microsoft.com/office/drawing/2014/chartex" xmlns:cx1="http://schemas.microsoft.com/office/drawing/2015/9/8/chartex" xmlns:cx2="http://schemas.microsoft.com/office/drawing/2015/10/21/chartex" xmlns:cx3="http://schemas.microsoft.com/office/drawing/2016/5/9/chartex" xmlns:cx4="http://schemas.microsoft.com/office/drawing/2016/5/10/chartex" xmlns:cx5="http://schemas.microsoft.com/office/drawing/2016/5/11/chartex" xmlns:cx6="http://schemas.microsoft.com/office/drawing/2016/5/12/chartex" xmlns:cx7="http://schemas.microsoft.com/office/drawing/2016/5/13/chartex" xmlns:cx8="http://schemas.microsoft.com/office/drawing/2016/5/14/chartex" xmlns:mc="http://schemas.openxmlformats.org/markup-compatibility/2006" xmlns:aink="http://schemas.microsoft.com/office/drawing/2016/ink" xmlns:am3d="http://schemas.microsoft.com/office/drawing/2017/model3d" xmlns:o="urn:schemas-microsoft-com:office:office" xmlns:r="http://schemas.openxmlformats.org/officeDocument/2006/relationships" xmlns:m="http://schemas.openxmlformats.org/officeDocument/2006/math" xmlns:v="urn:schemas-microsoft-com:vml" xmlns:wp14="http://schemas.microsoft.com/office/word/2010/wordprocessingDrawing" xmlns:wp="http://schemas.openxmlformats.org/drawingml/2006/wordprocessingDrawing" xmlns:w10="urn:schemas-microsoft-com:office:word" xmlns:w="http://schemas.openxmlformats.org/wordprocessingml/2006/main" xmlns:w14="http://schemas.microsoft.com/office/word/2010/wordml" xmlns:w15="http://schemas.microsoft.com/office/word/2012/wordml" xmlns:w16cex="http://schemas.microsoft.com/office/word/2018/wordml/cex" xmlns:w16cid="http://schemas.microsoft.com/office/word/2016/wordml/cid" xmlns:w16="http://schemas.microsoft.com/office/word/2018/wordml" xmlns:w16se="http://schemas.microsoft.com/office/word/2015/wordml/symex" xmlns:wpg="http://schemas.microsoft.com/office/word/2010/wordprocessingGroup" xmlns:wpi="http://schemas.microsoft.com/office/word/2010/wordprocessingInk" xmlns:wne="http://schemas.microsoft.com/office/word/2006/wordml" xmlns:wps="http://schemas.microsoft.com/office/word/2010/wordprocessingShape" mc:Ignorable="w14 w15 w16se w16cid w16 w16cex wp14">
   <w:abstractNum w:abstractNumId="0" w15:restartNumberingAfterBreak="0">
     <w:nsid w:val="0331110A"/>
     <w:multiLevelType w:val="multilevel"/>
@@ -27099,7 +27285,7 @@
 </file>
 
 <file path=word/styles.xml><?xml version="1.0" encoding="utf-8"?>
-<w:styles xmlns:mc="http://schemas.openxmlformats.org/markup-compatibility/2006" xmlns:r="http://schemas.openxmlformats.org/officeDocument/2006/relationships" xmlns:w="http://schemas.openxmlformats.org/wordprocessingml/2006/main" xmlns:w14="http://schemas.microsoft.com/office/word/2010/wordml" xmlns:w15="http://schemas.microsoft.com/office/word/2012/wordml" xmlns:w16cid="http://schemas.microsoft.com/office/word/2016/wordml/cid" xmlns:w16se="http://schemas.microsoft.com/office/word/2015/wordml/symex" mc:Ignorable="w14 w15 w16se w16cid">
+<w:styles xmlns:mc="http://schemas.openxmlformats.org/markup-compatibility/2006" xmlns:r="http://schemas.openxmlformats.org/officeDocument/2006/relationships" xmlns:w="http://schemas.openxmlformats.org/wordprocessingml/2006/main" xmlns:w14="http://schemas.microsoft.com/office/word/2010/wordml" xmlns:w15="http://schemas.microsoft.com/office/word/2012/wordml" xmlns:w16cex="http://schemas.microsoft.com/office/word/2018/wordml/cex" xmlns:w16cid="http://schemas.microsoft.com/office/word/2016/wordml/cid" xmlns:w16="http://schemas.microsoft.com/office/word/2018/wordml" xmlns:w16se="http://schemas.microsoft.com/office/word/2015/wordml/symex" mc:Ignorable="w14 w15 w16se w16cid w16 w16cex">
   <w:docDefaults>
     <w:rPrDefault>
       <w:rPr>
@@ -27115,7 +27301,7 @@
       </w:pPr>
     </w:pPrDefault>
   </w:docDefaults>
-  <w:latentStyles w:defLockedState="0" w:defUIPriority="99" w:defSemiHidden="0" w:defUnhideWhenUsed="0" w:defQFormat="0" w:count="377">
+  <w:latentStyles w:defLockedState="0" w:defUIPriority="99" w:defSemiHidden="0" w:defUnhideWhenUsed="0" w:defQFormat="0" w:count="376">
     <w:lsdException w:name="Normal" w:uiPriority="0" w:qFormat="1"/>
     <w:lsdException w:name="heading 1" w:uiPriority="9" w:qFormat="1"/>
     <w:lsdException w:name="heading 2" w:semiHidden="1" w:uiPriority="9" w:unhideWhenUsed="1" w:qFormat="1"/>
@@ -27221,6 +27407,7 @@
     <w:lsdException w:name="HTML Sample" w:semiHidden="1" w:unhideWhenUsed="1"/>
     <w:lsdException w:name="HTML Typewriter" w:semiHidden="1" w:unhideWhenUsed="1"/>
     <w:lsdException w:name="HTML Variable" w:semiHidden="1" w:unhideWhenUsed="1"/>
+    <w:lsdException w:name="Normal Table" w:semiHidden="1" w:unhideWhenUsed="1"/>
     <w:lsdException w:name="annotation subject" w:semiHidden="1" w:unhideWhenUsed="1"/>
     <w:lsdException w:name="No List" w:semiHidden="1" w:unhideWhenUsed="1"/>
     <w:lsdException w:name="Outline List 1" w:semiHidden="1" w:unhideWhenUsed="1"/>
@@ -27267,8 +27454,10 @@
     <w:lsdException w:name="Table Subtle 2" w:semiHidden="1" w:unhideWhenUsed="1"/>
     <w:lsdException w:name="Table Web 1" w:semiHidden="1" w:unhideWhenUsed="1"/>
     <w:lsdException w:name="Table Web 2" w:semiHidden="1" w:unhideWhenUsed="1"/>
+    <w:lsdException w:name="Table Web 3" w:semiHidden="1" w:unhideWhenUsed="1"/>
     <w:lsdException w:name="Balloon Text" w:semiHidden="1" w:unhideWhenUsed="1"/>
     <w:lsdException w:name="Table Grid" w:uiPriority="39"/>
+    <w:lsdException w:name="Table Theme" w:semiHidden="1" w:unhideWhenUsed="1"/>
     <w:lsdException w:name="Placeholder Text" w:semiHidden="1"/>
     <w:lsdException w:name="No Spacing" w:uiPriority="1" w:qFormat="1"/>
     <w:lsdException w:name="Light Shading" w:uiPriority="60"/>
@@ -27489,7 +27678,6 @@
     <w:lsdException w:name="Hashtag" w:semiHidden="1" w:unhideWhenUsed="1"/>
     <w:lsdException w:name="Unresolved Mention" w:semiHidden="1" w:unhideWhenUsed="1"/>
     <w:lsdException w:name="Smart Link" w:semiHidden="1" w:unhideWhenUsed="1"/>
-    <w:lsdException w:name="Smart Link Error" w:semiHidden="1" w:unhideWhenUsed="1"/>
   </w:latentStyles>
   <w:style w:type="paragraph" w:default="1" w:styleId="Standard">
     <w:name w:val="Normal"/>
@@ -28724,7 +28912,7 @@
 </file>
 
 <file path=customXml/itemProps1.xml><?xml version="1.0" encoding="utf-8"?>
-<ds:datastoreItem xmlns:ds="http://schemas.openxmlformats.org/officeDocument/2006/customXml" ds:itemID="{81B7A170-4AF7-4C17-965F-B48D4DC790D6}">
+<ds:datastoreItem xmlns:ds="http://schemas.openxmlformats.org/officeDocument/2006/customXml" ds:itemID="{A93B403D-5ED5-48C1-A2EF-FBFB3B5ED4BE}">
   <ds:schemaRefs>
     <ds:schemaRef ds:uri="http://schemas.openxmlformats.org/officeDocument/2006/bibliography"/>
   </ds:schemaRefs>

</xml_diff>